<commit_message>
Agenda for week 15
</commit_message>
<xml_diff>
--- a/docs/Agendas.docx
+++ b/docs/Agendas.docx
@@ -7,6 +7,7 @@
         <w:rPr>
           <w:sz w:val="144"/>
           <w:szCs w:val="144"/>
+          <w:lang w:val="bg-BG"/>
         </w:rPr>
       </w:pPr>
     </w:p>
@@ -121,7 +122,7 @@
           <w:r>
             <w:fldChar w:fldCharType="separate"/>
           </w:r>
-          <w:hyperlink w:anchor="_Toc452932108" w:history="1">
+          <w:hyperlink w:anchor="_Toc453013948" w:history="1">
             <w:r>
               <w:rPr>
                 <w:rStyle w:val="Hyperlink"/>
@@ -162,7 +163,7 @@
                 <w:noProof/>
                 <w:webHidden/>
               </w:rPr>
-              <w:instrText xml:space="preserve"> PAGEREF _Toc452932108 \h </w:instrText>
+              <w:instrText xml:space="preserve"> PAGEREF _Toc453013948 \h </w:instrText>
             </w:r>
             <w:r>
               <w:rPr>
@@ -205,7 +206,7 @@
               <w:noProof/>
             </w:rPr>
           </w:pPr>
-          <w:hyperlink w:anchor="_Toc452932109" w:history="1">
+          <w:hyperlink w:anchor="_Toc453013949" w:history="1">
             <w:r>
               <w:rPr>
                 <w:rStyle w:val="Hyperlink"/>
@@ -246,7 +247,7 @@
                 <w:noProof/>
                 <w:webHidden/>
               </w:rPr>
-              <w:instrText xml:space="preserve"> PAGEREF _Toc452932109 \h </w:instrText>
+              <w:instrText xml:space="preserve"> PAGEREF _Toc453013949 \h </w:instrText>
             </w:r>
             <w:r>
               <w:rPr>
@@ -289,7 +290,7 @@
               <w:noProof/>
             </w:rPr>
           </w:pPr>
-          <w:hyperlink w:anchor="_Toc452932110" w:history="1">
+          <w:hyperlink w:anchor="_Toc453013950" w:history="1">
             <w:r>
               <w:rPr>
                 <w:rStyle w:val="Hyperlink"/>
@@ -330,7 +331,7 @@
                 <w:noProof/>
                 <w:webHidden/>
               </w:rPr>
-              <w:instrText xml:space="preserve"> PAGEREF _Toc452932110 \h </w:instrText>
+              <w:instrText xml:space="preserve"> PAGEREF _Toc453013950 \h </w:instrText>
             </w:r>
             <w:r>
               <w:rPr>
@@ -373,7 +374,7 @@
               <w:noProof/>
             </w:rPr>
           </w:pPr>
-          <w:hyperlink w:anchor="_Toc452932111" w:history="1">
+          <w:hyperlink w:anchor="_Toc453013951" w:history="1">
             <w:r>
               <w:rPr>
                 <w:rStyle w:val="Hyperlink"/>
@@ -414,7 +415,7 @@
                 <w:noProof/>
                 <w:webHidden/>
               </w:rPr>
-              <w:instrText xml:space="preserve"> PAGEREF _Toc452932111 \h </w:instrText>
+              <w:instrText xml:space="preserve"> PAGEREF _Toc453013951 \h </w:instrText>
             </w:r>
             <w:r>
               <w:rPr>
@@ -457,7 +458,7 @@
               <w:noProof/>
             </w:rPr>
           </w:pPr>
-          <w:hyperlink w:anchor="_Toc452932112" w:history="1">
+          <w:hyperlink w:anchor="_Toc453013952" w:history="1">
             <w:r>
               <w:rPr>
                 <w:rStyle w:val="Hyperlink"/>
@@ -498,7 +499,7 @@
                 <w:noProof/>
                 <w:webHidden/>
               </w:rPr>
-              <w:instrText xml:space="preserve"> PAGEREF _Toc452932112 \h </w:instrText>
+              <w:instrText xml:space="preserve"> PAGEREF _Toc453013952 \h </w:instrText>
             </w:r>
             <w:r>
               <w:rPr>
@@ -541,7 +542,7 @@
               <w:noProof/>
             </w:rPr>
           </w:pPr>
-          <w:hyperlink w:anchor="_Toc452932113" w:history="1">
+          <w:hyperlink w:anchor="_Toc453013953" w:history="1">
             <w:r>
               <w:rPr>
                 <w:rStyle w:val="Hyperlink"/>
@@ -561,14 +562,7 @@
                 <w:rStyle w:val="Hyperlink"/>
                 <w:noProof/>
               </w:rPr>
-              <w:t xml:space="preserve">Week </w:t>
-            </w:r>
-            <w:r>
-              <w:rPr>
-                <w:rStyle w:val="Hyperlink"/>
-                <w:noProof/>
-              </w:rPr>
-              <w:t>6</w:t>
+              <w:t>Week 6</w:t>
             </w:r>
             <w:r>
               <w:rPr>
@@ -589,7 +583,7 @@
                 <w:noProof/>
                 <w:webHidden/>
               </w:rPr>
-              <w:instrText xml:space="preserve"> PAGEREF _Toc452932113 \h </w:instrText>
+              <w:instrText xml:space="preserve"> PAGEREF _Toc453013953 \h </w:instrText>
             </w:r>
             <w:r>
               <w:rPr>
@@ -632,7 +626,7 @@
               <w:noProof/>
             </w:rPr>
           </w:pPr>
-          <w:hyperlink w:anchor="_Toc452932114" w:history="1">
+          <w:hyperlink w:anchor="_Toc453013954" w:history="1">
             <w:r>
               <w:rPr>
                 <w:rStyle w:val="Hyperlink"/>
@@ -673,7 +667,7 @@
                 <w:noProof/>
                 <w:webHidden/>
               </w:rPr>
-              <w:instrText xml:space="preserve"> PAGEREF _Toc452932114 \h </w:instrText>
+              <w:instrText xml:space="preserve"> PAGEREF _Toc453013954 \h </w:instrText>
             </w:r>
             <w:r>
               <w:rPr>
@@ -716,7 +710,7 @@
               <w:noProof/>
             </w:rPr>
           </w:pPr>
-          <w:hyperlink w:anchor="_Toc452932115" w:history="1">
+          <w:hyperlink w:anchor="_Toc453013955" w:history="1">
             <w:r>
               <w:rPr>
                 <w:rStyle w:val="Hyperlink"/>
@@ -757,7 +751,7 @@
                 <w:noProof/>
                 <w:webHidden/>
               </w:rPr>
-              <w:instrText xml:space="preserve"> PAGEREF _Toc452932115 \h </w:instrText>
+              <w:instrText xml:space="preserve"> PAGEREF _Toc453013955 \h </w:instrText>
             </w:r>
             <w:r>
               <w:rPr>
@@ -800,7 +794,7 @@
               <w:noProof/>
             </w:rPr>
           </w:pPr>
-          <w:hyperlink w:anchor="_Toc452932116" w:history="1">
+          <w:hyperlink w:anchor="_Toc453013956" w:history="1">
             <w:r>
               <w:rPr>
                 <w:rStyle w:val="Hyperlink"/>
@@ -820,7 +814,21 @@
                 <w:rStyle w:val="Hyperlink"/>
                 <w:noProof/>
               </w:rPr>
-              <w:t>Week 14</w:t>
+              <w:t>We</w:t>
+            </w:r>
+            <w:r>
+              <w:rPr>
+                <w:rStyle w:val="Hyperlink"/>
+                <w:noProof/>
+              </w:rPr>
+              <w:t>e</w:t>
+            </w:r>
+            <w:r>
+              <w:rPr>
+                <w:rStyle w:val="Hyperlink"/>
+                <w:noProof/>
+              </w:rPr>
+              <w:t>k 14</w:t>
             </w:r>
             <w:r>
               <w:rPr>
@@ -841,7 +849,175 @@
                 <w:noProof/>
                 <w:webHidden/>
               </w:rPr>
-              <w:instrText xml:space="preserve"> PAGEREF _Toc452932116 \h </w:instrText>
+              <w:instrText xml:space="preserve"> PAGEREF _Toc453013956 \h </w:instrText>
+            </w:r>
+            <w:r>
+              <w:rPr>
+                <w:noProof/>
+                <w:webHidden/>
+              </w:rPr>
+            </w:r>
+            <w:r>
+              <w:rPr>
+                <w:noProof/>
+                <w:webHidden/>
+              </w:rPr>
+              <w:fldChar w:fldCharType="separate"/>
+            </w:r>
+            <w:r>
+              <w:rPr>
+                <w:noProof/>
+                <w:webHidden/>
+              </w:rPr>
+              <w:t>4</w:t>
+            </w:r>
+            <w:r>
+              <w:rPr>
+                <w:noProof/>
+                <w:webHidden/>
+              </w:rPr>
+              <w:fldChar w:fldCharType="end"/>
+            </w:r>
+          </w:hyperlink>
+        </w:p>
+        <w:p>
+          <w:pPr>
+            <w:pStyle w:val="TOC1"/>
+            <w:tabs>
+              <w:tab w:val="left" w:pos="660"/>
+              <w:tab w:val="right" w:leader="dot" w:pos="9350"/>
+            </w:tabs>
+            <w:rPr>
+              <w:rFonts w:eastAsiaTheme="minorEastAsia"/>
+              <w:noProof/>
+            </w:rPr>
+          </w:pPr>
+          <w:hyperlink w:anchor="_Toc453013957" w:history="1">
+            <w:r>
+              <w:rPr>
+                <w:rStyle w:val="Hyperlink"/>
+                <w:noProof/>
+              </w:rPr>
+              <w:t>10.</w:t>
+            </w:r>
+            <w:r>
+              <w:rPr>
+                <w:rFonts w:eastAsiaTheme="minorEastAsia"/>
+                <w:noProof/>
+              </w:rPr>
+              <w:tab/>
+            </w:r>
+            <w:r>
+              <w:rPr>
+                <w:rStyle w:val="Hyperlink"/>
+                <w:noProof/>
+              </w:rPr>
+              <w:t>Week 15</w:t>
+            </w:r>
+            <w:r>
+              <w:rPr>
+                <w:noProof/>
+                <w:webHidden/>
+              </w:rPr>
+              <w:tab/>
+            </w:r>
+            <w:r>
+              <w:rPr>
+                <w:noProof/>
+                <w:webHidden/>
+              </w:rPr>
+              <w:fldChar w:fldCharType="begin"/>
+            </w:r>
+            <w:r>
+              <w:rPr>
+                <w:noProof/>
+                <w:webHidden/>
+              </w:rPr>
+              <w:instrText xml:space="preserve"> PAGEREF _Toc453013957 \h </w:instrText>
+            </w:r>
+            <w:r>
+              <w:rPr>
+                <w:noProof/>
+                <w:webHidden/>
+              </w:rPr>
+            </w:r>
+            <w:r>
+              <w:rPr>
+                <w:noProof/>
+                <w:webHidden/>
+              </w:rPr>
+              <w:fldChar w:fldCharType="separate"/>
+            </w:r>
+            <w:r>
+              <w:rPr>
+                <w:noProof/>
+                <w:webHidden/>
+              </w:rPr>
+              <w:t>4</w:t>
+            </w:r>
+            <w:r>
+              <w:rPr>
+                <w:noProof/>
+                <w:webHidden/>
+              </w:rPr>
+              <w:fldChar w:fldCharType="end"/>
+            </w:r>
+          </w:hyperlink>
+        </w:p>
+        <w:p>
+          <w:pPr>
+            <w:pStyle w:val="TOC1"/>
+            <w:tabs>
+              <w:tab w:val="left" w:pos="660"/>
+              <w:tab w:val="right" w:leader="dot" w:pos="9350"/>
+            </w:tabs>
+            <w:rPr>
+              <w:rFonts w:eastAsiaTheme="minorEastAsia"/>
+              <w:noProof/>
+            </w:rPr>
+          </w:pPr>
+          <w:hyperlink w:anchor="_Toc453013958" w:history="1">
+            <w:r>
+              <w:rPr>
+                <w:rStyle w:val="Hyperlink"/>
+                <w:noProof/>
+              </w:rPr>
+              <w:t>11.</w:t>
+            </w:r>
+            <w:r>
+              <w:rPr>
+                <w:rFonts w:eastAsiaTheme="minorEastAsia"/>
+                <w:noProof/>
+              </w:rPr>
+              <w:tab/>
+            </w:r>
+            <w:r>
+              <w:rPr>
+                <w:rStyle w:val="Hyperlink"/>
+                <w:noProof/>
+              </w:rPr>
+              <w:t>Week 16</w:t>
+            </w:r>
+            <w:r>
+              <w:rPr>
+                <w:noProof/>
+                <w:webHidden/>
+              </w:rPr>
+              <w:tab/>
+            </w:r>
+            <w:r>
+              <w:rPr>
+                <w:noProof/>
+                <w:webHidden/>
+              </w:rPr>
+              <w:fldChar w:fldCharType="begin"/>
+            </w:r>
+            <w:r>
+              <w:rPr>
+                <w:noProof/>
+                <w:webHidden/>
+              </w:rPr>
+              <w:instrText xml:space="preserve"> PAGEREF _Toc453013958 \h </w:instrText>
             </w:r>
             <w:r>
               <w:rPr>
@@ -898,7 +1074,7 @@
           <w:numId w:val="1"/>
         </w:numPr>
       </w:pPr>
-      <w:bookmarkStart w:id="0" w:name="_Toc452932108"/>
+      <w:bookmarkStart w:id="0" w:name="_Toc453013948"/>
       <w:r>
         <w:lastRenderedPageBreak/>
         <w:t>Week 1</w:t>
@@ -979,7 +1155,7 @@
           <w:numId w:val="1"/>
         </w:numPr>
       </w:pPr>
-      <w:bookmarkStart w:id="1" w:name="_Toc452932109"/>
+      <w:bookmarkStart w:id="1" w:name="_Toc453013949"/>
       <w:r>
         <w:t>Week 2</w:t>
       </w:r>
@@ -1071,7 +1247,7 @@
           <w:numId w:val="1"/>
         </w:numPr>
       </w:pPr>
-      <w:bookmarkStart w:id="2" w:name="_Toc452932110"/>
+      <w:bookmarkStart w:id="2" w:name="_Toc453013950"/>
       <w:r>
         <w:t>Week 3</w:t>
       </w:r>
@@ -1088,8 +1264,13 @@
       <w:r>
         <w:t xml:space="preserve">Show </w:t>
       </w:r>
-      <w:r>
-        <w:t>MoSCoW list of requirements</w:t>
+      <w:proofErr w:type="spellStart"/>
+      <w:r>
+        <w:t>MoSCoW</w:t>
+      </w:r>
+      <w:proofErr w:type="spellEnd"/>
+      <w:r>
+        <w:t xml:space="preserve"> list of requirements</w:t>
       </w:r>
     </w:p>
     <w:p>
@@ -1151,7 +1332,7 @@
           <w:numId w:val="1"/>
         </w:numPr>
       </w:pPr>
-      <w:bookmarkStart w:id="3" w:name="_Toc452932111"/>
+      <w:bookmarkStart w:id="3" w:name="_Toc453013951"/>
       <w:r>
         <w:t>Week 4</w:t>
       </w:r>
@@ -1216,7 +1397,7 @@
           <w:numId w:val="1"/>
         </w:numPr>
       </w:pPr>
-      <w:bookmarkStart w:id="4" w:name="_Toc452932112"/>
+      <w:bookmarkStart w:id="4" w:name="_Toc453013952"/>
       <w:r>
         <w:t>Week 5</w:t>
       </w:r>
@@ -1278,7 +1459,7 @@
           <w:numId w:val="1"/>
         </w:numPr>
       </w:pPr>
-      <w:bookmarkStart w:id="5" w:name="_Toc452932113"/>
+      <w:bookmarkStart w:id="5" w:name="_Toc453013953"/>
       <w:r>
         <w:t>Week 6</w:t>
       </w:r>
@@ -1331,7 +1512,7 @@
           <w:numId w:val="1"/>
         </w:numPr>
       </w:pPr>
-      <w:bookmarkStart w:id="6" w:name="_Toc452932114"/>
+      <w:bookmarkStart w:id="6" w:name="_Toc453013954"/>
       <w:r>
         <w:lastRenderedPageBreak/>
         <w:t>Week 12</w:t>
@@ -1382,7 +1563,7 @@
           <w:numId w:val="1"/>
         </w:numPr>
       </w:pPr>
-      <w:bookmarkStart w:id="7" w:name="_Toc452932115"/>
+      <w:bookmarkStart w:id="7" w:name="_Toc453013955"/>
       <w:r>
         <w:t>W</w:t>
       </w:r>
@@ -1435,7 +1616,7 @@
           <w:numId w:val="1"/>
         </w:numPr>
       </w:pPr>
-      <w:bookmarkStart w:id="8" w:name="_Toc452932116"/>
+      <w:bookmarkStart w:id="8" w:name="_Toc453013956"/>
       <w:r>
         <w:t xml:space="preserve">Week </w:t>
       </w:r>
@@ -1512,9 +1693,11 @@
           <w:numId w:val="1"/>
         </w:numPr>
       </w:pPr>
+      <w:bookmarkStart w:id="9" w:name="_Toc453013957"/>
       <w:r>
         <w:t>Week 15</w:t>
       </w:r>
+      <w:bookmarkEnd w:id="9"/>
     </w:p>
     <w:p>
       <w:pPr>
@@ -1539,8 +1722,42 @@
       <w:r>
         <w:t>Show application for status of event (in progress)</w:t>
       </w:r>
-      <w:bookmarkStart w:id="9" w:name="_GoBack"/>
-      <w:bookmarkEnd w:id="9"/>
+    </w:p>
+    <w:p>
+      <w:pPr>
+        <w:pStyle w:val="ListParagraph"/>
+        <w:numPr>
+          <w:ilvl w:val="0"/>
+          <w:numId w:val="14"/>
+        </w:numPr>
+      </w:pPr>
+      <w:r>
+        <w:t>Application for renting devices (in progress)</w:t>
+      </w:r>
+    </w:p>
+    <w:p>
+      <w:pPr>
+        <w:pStyle w:val="ListParagraph"/>
+        <w:numPr>
+          <w:ilvl w:val="0"/>
+          <w:numId w:val="14"/>
+        </w:numPr>
+      </w:pPr>
+      <w:r>
+        <w:t>PayPal-log-file-converter (completed)</w:t>
+      </w:r>
+    </w:p>
+    <w:p>
+      <w:pPr>
+        <w:pStyle w:val="ListParagraph"/>
+        <w:numPr>
+          <w:ilvl w:val="0"/>
+          <w:numId w:val="14"/>
+        </w:numPr>
+      </w:pPr>
+      <w:r>
+        <w:t>Website progress</w:t>
+      </w:r>
     </w:p>
     <w:p>
       <w:pPr>
@@ -1550,9 +1767,13 @@
           <w:numId w:val="1"/>
         </w:numPr>
       </w:pPr>
+      <w:bookmarkStart w:id="10" w:name="_Toc453013958"/>
       <w:r>
         <w:t>Week 16</w:t>
       </w:r>
+      <w:bookmarkStart w:id="11" w:name="_GoBack"/>
+      <w:bookmarkEnd w:id="10"/>
+      <w:bookmarkEnd w:id="11"/>
     </w:p>
     <w:p/>
     <w:sectPr>
@@ -3607,7 +3828,7 @@
 </file>
 
 <file path=customXml/itemProps1.xml><?xml version="1.0" encoding="utf-8"?>
-<ds:datastoreItem xmlns:ds="http://schemas.openxmlformats.org/officeDocument/2006/customXml" ds:itemID="{A6339F72-889D-4401-8D59-90AF7726E249}">
+<ds:datastoreItem xmlns:ds="http://schemas.openxmlformats.org/officeDocument/2006/customXml" ds:itemID="{A124E614-ED74-4F1A-B714-F88B7C32D0F7}">
   <ds:schemaRefs>
     <ds:schemaRef ds:uri="http://schemas.openxmlformats.org/officeDocument/2006/bibliography"/>
   </ds:schemaRefs>

</xml_diff>